<commit_message>
Begin to storage the MDG edges
</commit_message>
<xml_diff>
--- a/MDG1.1/readme.docx
+++ b/MDG1.1/readme.docx
@@ -428,70 +428,7 @@
           <w:kern w:val="0"/>
           <w:szCs w:val="21"/>
         </w:rPr>
-        <w:t>bindThreadRel();</w:t>
-      </w:r>
-      <w:r>
-        <w:rPr>
-          <w:rFonts w:ascii="Consolas" w:hAnsi="Consolas" w:cs="Consolas"/>
-          <w:color w:val="3F7F5F"/>
-          <w:kern w:val="0"/>
-          <w:szCs w:val="21"/>
-        </w:rPr>
-        <w:tab/>
-      </w:r>
-      <w:r>
-        <w:rPr>
-          <w:rFonts w:ascii="Consolas" w:hAnsi="Consolas" w:cs="Consolas"/>
-          <w:color w:val="3F7F5F"/>
-          <w:kern w:val="0"/>
-          <w:szCs w:val="21"/>
-        </w:rPr>
-        <w:tab/>
-      </w:r>
-      <w:r>
-        <w:rPr>
-          <w:rFonts w:ascii="Consolas" w:hAnsi="Consolas" w:cs="Consolas"/>
-          <w:color w:val="3F7F5F"/>
-          <w:kern w:val="0"/>
-          <w:szCs w:val="21"/>
-        </w:rPr>
-        <w:tab/>
-      </w:r>
-      <w:r>
-        <w:rPr>
-          <w:rFonts w:ascii="Consolas" w:hAnsi="Consolas" w:cs="Consolas"/>
-          <w:color w:val="3F7F5F"/>
-          <w:kern w:val="0"/>
-          <w:szCs w:val="21"/>
-        </w:rPr>
-        <w:tab/>
-      </w:r>
-      <w:r>
-        <w:rPr>
-          <w:rFonts w:ascii="Consolas" w:hAnsi="Consolas" w:cs="Consolas"/>
-          <w:color w:val="3F7F5F"/>
-          <w:kern w:val="0"/>
-          <w:szCs w:val="21"/>
-        </w:rPr>
-        <w:tab/>
-      </w:r>
-      <w:r>
-        <w:rPr>
-          <w:rFonts w:ascii="Consolas" w:hAnsi="Consolas" w:cs="Consolas"/>
-          <w:color w:val="3F7F5F"/>
-          <w:kern w:val="0"/>
-          <w:szCs w:val="21"/>
-        </w:rPr>
-        <w:tab/>
-      </w:r>
-      <w:r>
-        <w:rPr>
-          <w:rFonts w:ascii="Consolas" w:hAnsi="Consolas" w:cs="Consolas"/>
-          <w:color w:val="3F7F5F"/>
-          <w:kern w:val="0"/>
-          <w:szCs w:val="21"/>
-        </w:rPr>
-        <w:tab/>
+        <w:t>communicationParserPre(compileUnits);</w:t>
       </w:r>
     </w:p>
     <w:p>
@@ -513,48 +450,61 @@
           <w:kern w:val="0"/>
           <w:szCs w:val="21"/>
         </w:rPr>
-        <w:t>synchronizeParser(compileUnits);</w:t>
-      </w:r>
-    </w:p>
-    <w:p>
-      <w:pPr>
-        <w:autoSpaceDE w:val="0"/>
-        <w:autoSpaceDN w:val="0"/>
-        <w:adjustRightInd w:val="0"/>
-        <w:jc w:val="left"/>
-        <w:rPr>
-          <w:rFonts w:ascii="Times New Roman" w:hAnsi="Times New Roman" w:cs="Times New Roman"/>
-        </w:rPr>
-      </w:pPr>
-      <w:r>
-        <w:rPr>
-          <w:rFonts w:ascii="Times New Roman" w:hAnsi="Times New Roman" w:cs="Times New Roman" w:hint="eastAsia"/>
-        </w:rPr>
-        <w:t>(</w:t>
-      </w:r>
-      <w:r>
-        <w:rPr>
-          <w:rFonts w:ascii="Times New Roman" w:hAnsi="Times New Roman" w:cs="Times New Roman"/>
-        </w:rPr>
-        <w:t>3</w:t>
-      </w:r>
-      <w:r>
-        <w:rPr>
-          <w:rFonts w:ascii="Times New Roman" w:hAnsi="Times New Roman" w:cs="Times New Roman" w:hint="eastAsia"/>
-        </w:rPr>
-        <w:t>)</w:t>
-      </w:r>
-      <w:r>
-        <w:rPr>
-          <w:rFonts w:ascii="Times New Roman" w:hAnsi="Times New Roman" w:cs="Times New Roman" w:hint="eastAsia"/>
-        </w:rPr>
-        <w:t>通信</w:t>
-      </w:r>
-      <w:r>
-        <w:rPr>
-          <w:rFonts w:ascii="Times New Roman" w:hAnsi="Times New Roman" w:cs="Times New Roman"/>
-        </w:rPr>
-        <w:t>依赖边：</w:t>
+        <w:t>communicatinoParserPost(compileUnits);</w:t>
+      </w:r>
+      <w:r>
+        <w:rPr>
+          <w:rFonts w:ascii="Consolas" w:hAnsi="Consolas" w:cs="Consolas"/>
+          <w:color w:val="3F7F5F"/>
+          <w:kern w:val="0"/>
+          <w:szCs w:val="21"/>
+        </w:rPr>
+        <w:tab/>
+      </w:r>
+      <w:r>
+        <w:rPr>
+          <w:rFonts w:ascii="Consolas" w:hAnsi="Consolas" w:cs="Consolas"/>
+          <w:color w:val="3F7F5F"/>
+          <w:kern w:val="0"/>
+          <w:szCs w:val="21"/>
+        </w:rPr>
+        <w:tab/>
+      </w:r>
+      <w:r>
+        <w:rPr>
+          <w:rFonts w:ascii="Consolas" w:hAnsi="Consolas" w:cs="Consolas"/>
+          <w:color w:val="3F7F5F"/>
+          <w:kern w:val="0"/>
+          <w:szCs w:val="21"/>
+        </w:rPr>
+        <w:tab/>
+      </w:r>
+      <w:r>
+        <w:rPr>
+          <w:rFonts w:ascii="Consolas" w:hAnsi="Consolas" w:cs="Consolas"/>
+          <w:color w:val="3F7F5F"/>
+          <w:kern w:val="0"/>
+          <w:szCs w:val="21"/>
+        </w:rPr>
+        <w:tab/>
+      </w:r>
+      <w:r>
+        <w:rPr>
+          <w:rFonts w:ascii="Consolas" w:hAnsi="Consolas" w:cs="Consolas"/>
+          <w:color w:val="3F7F5F"/>
+          <w:kern w:val="0"/>
+          <w:szCs w:val="21"/>
+        </w:rPr>
+        <w:tab/>
+      </w:r>
+      <w:r>
+        <w:rPr>
+          <w:rFonts w:ascii="Consolas" w:hAnsi="Consolas" w:cs="Consolas"/>
+          <w:color w:val="3F7F5F"/>
+          <w:kern w:val="0"/>
+          <w:szCs w:val="21"/>
+        </w:rPr>
+        <w:tab/>
       </w:r>
     </w:p>
     <w:p>
@@ -576,15 +526,48 @@
           <w:kern w:val="0"/>
           <w:szCs w:val="21"/>
         </w:rPr>
-        <w:t>triggerParser(compileUnits)</w:t>
-      </w:r>
-      <w:r>
-        <w:rPr>
-          <w:rFonts w:ascii="Consolas" w:hAnsi="Consolas" w:cs="Consolas" w:hint="eastAsia"/>
-          <w:kern w:val="0"/>
-          <w:szCs w:val="21"/>
-        </w:rPr>
-        <w:t>;</w:t>
+        <w:t>synchronizeParser(compileUnits);</w:t>
+      </w:r>
+    </w:p>
+    <w:p>
+      <w:pPr>
+        <w:autoSpaceDE w:val="0"/>
+        <w:autoSpaceDN w:val="0"/>
+        <w:adjustRightInd w:val="0"/>
+        <w:jc w:val="left"/>
+        <w:rPr>
+          <w:rFonts w:ascii="Times New Roman" w:hAnsi="Times New Roman" w:cs="Times New Roman"/>
+        </w:rPr>
+      </w:pPr>
+      <w:r>
+        <w:rPr>
+          <w:rFonts w:ascii="Times New Roman" w:hAnsi="Times New Roman" w:cs="Times New Roman" w:hint="eastAsia"/>
+        </w:rPr>
+        <w:t>(</w:t>
+      </w:r>
+      <w:r>
+        <w:rPr>
+          <w:rFonts w:ascii="Times New Roman" w:hAnsi="Times New Roman" w:cs="Times New Roman"/>
+        </w:rPr>
+        <w:t>3</w:t>
+      </w:r>
+      <w:r>
+        <w:rPr>
+          <w:rFonts w:ascii="Times New Roman" w:hAnsi="Times New Roman" w:cs="Times New Roman" w:hint="eastAsia"/>
+        </w:rPr>
+        <w:t>)</w:t>
+      </w:r>
+      <w:r>
+        <w:rPr>
+          <w:rFonts w:ascii="Times New Roman" w:hAnsi="Times New Roman" w:cs="Times New Roman" w:hint="eastAsia"/>
+        </w:rPr>
+        <w:t>通信</w:t>
+      </w:r>
+      <w:r>
+        <w:rPr>
+          <w:rFonts w:ascii="Times New Roman" w:hAnsi="Times New Roman" w:cs="Times New Roman"/>
+        </w:rPr>
+        <w:t>依赖边：</w:t>
       </w:r>
     </w:p>
     <w:p>
@@ -606,7 +589,15 @@
           <w:kern w:val="0"/>
           <w:szCs w:val="21"/>
         </w:rPr>
-        <w:t>bindThreadRel();</w:t>
+        <w:t>triggerParser(compileUnits)</w:t>
+      </w:r>
+      <w:r>
+        <w:rPr>
+          <w:rFonts w:ascii="Consolas" w:hAnsi="Consolas" w:cs="Consolas" w:hint="eastAsia"/>
+          <w:kern w:val="0"/>
+          <w:szCs w:val="21"/>
+        </w:rPr>
+        <w:t>;</w:t>
       </w:r>
     </w:p>
     <w:p>
@@ -743,7 +734,7 @@
           <w:kern w:val="0"/>
           <w:szCs w:val="21"/>
         </w:rPr>
-        <w:t>bindThreadRel();</w:t>
+        <w:t>communicationParserPre(compileUnits);</w:t>
       </w:r>
     </w:p>
     <w:p>
@@ -765,7 +756,7 @@
           <w:kern w:val="0"/>
           <w:szCs w:val="21"/>
         </w:rPr>
-        <w:t>communicationParserPre(compileUnits);</w:t>
+        <w:t>communicatinoParserPost(compileUnits);</w:t>
       </w:r>
     </w:p>
     <w:p>
@@ -787,7 +778,48 @@
           <w:kern w:val="0"/>
           <w:szCs w:val="21"/>
         </w:rPr>
-        <w:t>communicatinoParserPost(compileUnits);</w:t>
+        <w:t>interruptParser(compileUnits);</w:t>
+      </w:r>
+    </w:p>
+    <w:p>
+      <w:pPr>
+        <w:autoSpaceDE w:val="0"/>
+        <w:autoSpaceDN w:val="0"/>
+        <w:adjustRightInd w:val="0"/>
+        <w:jc w:val="left"/>
+        <w:rPr>
+          <w:rFonts w:ascii="Times New Roman" w:hAnsi="Times New Roman" w:cs="Times New Roman"/>
+        </w:rPr>
+      </w:pPr>
+      <w:r>
+        <w:rPr>
+          <w:rFonts w:ascii="Times New Roman" w:hAnsi="Times New Roman" w:cs="Times New Roman" w:hint="eastAsia"/>
+        </w:rPr>
+        <w:t>(</w:t>
+      </w:r>
+      <w:r>
+        <w:rPr>
+          <w:rFonts w:ascii="Times New Roman" w:hAnsi="Times New Roman" w:cs="Times New Roman"/>
+        </w:rPr>
+        <w:t>5</w:t>
+      </w:r>
+      <w:r>
+        <w:rPr>
+          <w:rFonts w:ascii="Times New Roman" w:hAnsi="Times New Roman" w:cs="Times New Roman" w:hint="eastAsia"/>
+        </w:rPr>
+        <w:t>)</w:t>
+      </w:r>
+      <w:r>
+        <w:rPr>
+          <w:rFonts w:ascii="Times New Roman" w:hAnsi="Times New Roman" w:cs="Times New Roman" w:hint="eastAsia"/>
+        </w:rPr>
+        <w:t>其它</w:t>
+      </w:r>
+      <w:r>
+        <w:rPr>
+          <w:rFonts w:ascii="Times New Roman" w:hAnsi="Times New Roman" w:cs="Times New Roman"/>
+        </w:rPr>
+        <w:t>依赖边：</w:t>
       </w:r>
     </w:p>
     <w:p>
@@ -809,37 +841,7 @@
           <w:kern w:val="0"/>
           <w:szCs w:val="21"/>
         </w:rPr>
-        <w:t>interruptParser(compileUnits);</w:t>
-      </w:r>
-    </w:p>
-    <w:p>
-      <w:pPr>
-        <w:autoSpaceDE w:val="0"/>
-        <w:autoSpaceDN w:val="0"/>
-        <w:adjustRightInd w:val="0"/>
-        <w:ind w:firstLine="420"/>
-        <w:jc w:val="left"/>
-        <w:rPr>
-          <w:rFonts w:ascii="Consolas" w:hAnsi="Consolas" w:cs="Consolas"/>
-          <w:kern w:val="0"/>
-          <w:szCs w:val="21"/>
-        </w:rPr>
-      </w:pPr>
-      <w:r>
-        <w:rPr>
-          <w:rFonts w:ascii="Consolas" w:hAnsi="Consolas" w:cs="Consolas" w:hint="eastAsia"/>
-          <w:kern w:val="0"/>
-          <w:szCs w:val="21"/>
-        </w:rPr>
-        <w:t>有些</w:t>
-      </w:r>
-      <w:r>
-        <w:rPr>
-          <w:rFonts w:ascii="Consolas" w:hAnsi="Consolas" w:cs="Consolas"/>
-          <w:kern w:val="0"/>
-          <w:szCs w:val="21"/>
-        </w:rPr>
-        <w:t>依赖集成后会提供调用配置信息。</w:t>
+        <w:t>otherDependenceAnalyse(compileUnits);</w:t>
       </w:r>
     </w:p>
     <w:p>
@@ -849,6 +851,8 @@
           <w:rFonts w:ascii="Times New Roman" w:hAnsi="Times New Roman" w:cs="Times New Roman"/>
         </w:rPr>
       </w:pPr>
+      <w:bookmarkStart w:id="0" w:name="_GoBack"/>
+      <w:bookmarkEnd w:id="0"/>
       <w:r>
         <w:rPr>
           <w:rFonts w:ascii="Times New Roman" w:hAnsi="Times New Roman" w:cs="Times New Roman" w:hint="eastAsia"/>
@@ -1422,7 +1426,7 @@
       <w:pPr>
         <w:jc w:val="left"/>
         <w:rPr>
-          <w:rFonts w:ascii="Times New Roman" w:hAnsi="Times New Roman" w:cs="Times New Roman" w:hint="eastAsia"/>
+          <w:rFonts w:ascii="Times New Roman" w:hAnsi="Times New Roman" w:cs="Times New Roman"/>
           <w:szCs w:val="21"/>
         </w:rPr>
       </w:pPr>
@@ -1517,8 +1521,6 @@
         </w:rPr>
         <w:t>中断接受节点</w:t>
       </w:r>
-      <w:bookmarkStart w:id="0" w:name="_GoBack"/>
-      <w:bookmarkEnd w:id="0"/>
     </w:p>
     <w:sectPr>
       <w:pgSz w:w="11906" w:h="16838"/>
@@ -1966,6 +1968,7 @@
   <w:style w:type="character" w:default="1" w:styleId="a0">
     <w:name w:val="Default Paragraph Font"/>
     <w:uiPriority w:val="1"/>
+    <w:semiHidden/>
     <w:unhideWhenUsed/>
   </w:style>
   <w:style w:type="table" w:default="1" w:styleId="a1">

</xml_diff>